<commit_message>
Flask server correctly receives the context
</commit_message>
<xml_diff>
--- a/literature/Notes on papers.docx
+++ b/literature/Notes on papers.docx
@@ -250,6 +250,12 @@
         </w:rPr>
         <w:t>Context-aware rating prediction</w:t>
       </w:r>
+      <w:r>
+        <w:rPr>
+          <w:rFonts w:ascii="Times New Roman" w:hAnsi="Times New Roman" w:cs="Times New Roman"/>
+        </w:rPr>
+        <w:t xml:space="preserve"> (classic matrix factorisation)</w:t>
+      </w:r>
     </w:p>
     <w:p>
       <w:pPr>
@@ -267,6 +273,232 @@
           <w:rFonts w:ascii="Times New Roman" w:hAnsi="Times New Roman" w:cs="Times New Roman"/>
         </w:rPr>
         <w:t>Context aware recommendation generation and visualisation for user</w:t>
+      </w:r>
+    </w:p>
+    <w:p>
+      <w:pPr>
+        <w:pStyle w:val="ListParagraph"/>
+        <w:numPr>
+          <w:ilvl w:val="0"/>
+          <w:numId w:val="1"/>
+        </w:numPr>
+        <w:rPr>
+          <w:rFonts w:ascii="Times New Roman" w:hAnsi="Times New Roman" w:cs="Times New Roman"/>
+        </w:rPr>
+      </w:pPr>
+      <w:r>
+        <w:rPr>
+          <w:rFonts w:ascii="Times New Roman" w:hAnsi="Times New Roman" w:cs="Times New Roman"/>
+        </w:rPr>
+        <w:t xml:space="preserve">Channels enables a user to quickly switch to a certain type of music whenever they want. </w:t>
+      </w:r>
+    </w:p>
+    <w:p>
+      <w:pPr>
+        <w:pStyle w:val="ListParagraph"/>
+        <w:numPr>
+          <w:ilvl w:val="0"/>
+          <w:numId w:val="1"/>
+        </w:numPr>
+        <w:rPr>
+          <w:rFonts w:ascii="Times New Roman" w:hAnsi="Times New Roman" w:cs="Times New Roman"/>
+        </w:rPr>
+      </w:pPr>
+      <w:r>
+        <w:rPr>
+          <w:rFonts w:ascii="Times New Roman" w:hAnsi="Times New Roman" w:cs="Times New Roman"/>
+        </w:rPr>
+        <w:t>Rating happens dynamically as the user is listening to the track (“in-context”)</w:t>
+      </w:r>
+    </w:p>
+    <w:p>
+      <w:pPr>
+        <w:pStyle w:val="ListParagraph"/>
+        <w:numPr>
+          <w:ilvl w:val="1"/>
+          <w:numId w:val="1"/>
+        </w:numPr>
+        <w:rPr>
+          <w:rFonts w:ascii="Times New Roman" w:hAnsi="Times New Roman" w:cs="Times New Roman"/>
+        </w:rPr>
+      </w:pPr>
+      <w:r>
+        <w:rPr>
+          <w:rFonts w:ascii="Times New Roman" w:hAnsi="Times New Roman" w:cs="Times New Roman"/>
+        </w:rPr>
+        <w:t xml:space="preserve">This rating is immediately uploaded to the recommender server component and can be exploited for the computation of the next recommendations. </w:t>
+      </w:r>
+    </w:p>
+    <w:p>
+      <w:pPr>
+        <w:pStyle w:val="ListParagraph"/>
+        <w:numPr>
+          <w:ilvl w:val="0"/>
+          <w:numId w:val="1"/>
+        </w:numPr>
+        <w:rPr>
+          <w:rFonts w:ascii="Times New Roman" w:hAnsi="Times New Roman" w:cs="Times New Roman"/>
+        </w:rPr>
+      </w:pPr>
+      <w:r>
+        <w:rPr>
+          <w:rFonts w:ascii="Times New Roman" w:hAnsi="Times New Roman" w:cs="Times New Roman"/>
+        </w:rPr>
+        <w:t>No immediately ready to use application for collecting ratings</w:t>
+      </w:r>
+    </w:p>
+    <w:p>
+      <w:pPr>
+        <w:pStyle w:val="ListParagraph"/>
+        <w:numPr>
+          <w:ilvl w:val="0"/>
+          <w:numId w:val="1"/>
+        </w:numPr>
+        <w:rPr>
+          <w:rFonts w:ascii="Times New Roman" w:hAnsi="Times New Roman" w:cs="Times New Roman"/>
+        </w:rPr>
+      </w:pPr>
+      <w:r>
+        <w:rPr>
+          <w:rFonts w:ascii="Times New Roman" w:hAnsi="Times New Roman" w:cs="Times New Roman"/>
+        </w:rPr>
+        <w:t>Factors (driving style, landscape, etc) are assumed to be independent to get a traceable mathematical model</w:t>
+      </w:r>
+    </w:p>
+    <w:p>
+      <w:pPr>
+        <w:pStyle w:val="ListParagraph"/>
+        <w:numPr>
+          <w:ilvl w:val="0"/>
+          <w:numId w:val="1"/>
+        </w:numPr>
+        <w:rPr>
+          <w:rFonts w:ascii="Times New Roman" w:hAnsi="Times New Roman" w:cs="Times New Roman"/>
+        </w:rPr>
+      </w:pPr>
+      <w:r>
+        <w:rPr>
+          <w:rFonts w:ascii="Times New Roman" w:hAnsi="Times New Roman" w:cs="Times New Roman"/>
+        </w:rPr>
+        <w:t xml:space="preserve">No genre definition, but used a set defined in a certain paper. </w:t>
+      </w:r>
+    </w:p>
+    <w:p>
+      <w:pPr>
+        <w:pStyle w:val="ListParagraph"/>
+        <w:numPr>
+          <w:ilvl w:val="0"/>
+          <w:numId w:val="1"/>
+        </w:numPr>
+        <w:rPr>
+          <w:rFonts w:ascii="Times New Roman" w:hAnsi="Times New Roman" w:cs="Times New Roman"/>
+        </w:rPr>
+      </w:pPr>
+      <w:r>
+        <w:rPr>
+          <w:rFonts w:ascii="Times New Roman" w:hAnsi="Times New Roman" w:cs="Times New Roman"/>
+        </w:rPr>
+        <w:t>For the average user who did not like the tracks presented at all, there was no context that could change this attitude</w:t>
+      </w:r>
+    </w:p>
+    <w:p>
+      <w:pPr>
+        <w:pStyle w:val="ListParagraph"/>
+        <w:numPr>
+          <w:ilvl w:val="0"/>
+          <w:numId w:val="1"/>
+        </w:numPr>
+        <w:rPr>
+          <w:rFonts w:ascii="Times New Roman" w:hAnsi="Times New Roman" w:cs="Times New Roman"/>
+        </w:rPr>
+      </w:pPr>
+      <w:r>
+        <w:rPr>
+          <w:rFonts w:ascii="Times New Roman" w:hAnsi="Times New Roman" w:cs="Times New Roman"/>
+        </w:rPr>
+        <w:t xml:space="preserve">For users that did enjoy the music, you could find several contextual factors that had a positive influence on the ratings. </w:t>
+      </w:r>
+    </w:p>
+    <w:p>
+      <w:pPr>
+        <w:pStyle w:val="ListParagraph"/>
+        <w:numPr>
+          <w:ilvl w:val="0"/>
+          <w:numId w:val="1"/>
+        </w:numPr>
+        <w:rPr>
+          <w:rFonts w:ascii="Times New Roman" w:hAnsi="Times New Roman" w:cs="Times New Roman"/>
+        </w:rPr>
+      </w:pPr>
+      <w:r>
+        <w:rPr>
+          <w:rFonts w:ascii="Times New Roman" w:hAnsi="Times New Roman" w:cs="Times New Roman"/>
+        </w:rPr>
+        <w:t xml:space="preserve">Extension of matrix factorization (which I think I will be doing </w:t>
+      </w:r>
+      <w:proofErr w:type="spellStart"/>
+      <w:r>
+        <w:rPr>
+          <w:rFonts w:ascii="Times New Roman" w:hAnsi="Times New Roman" w:cs="Times New Roman"/>
+        </w:rPr>
+        <w:t>tbh</w:t>
+      </w:r>
+      <w:proofErr w:type="spellEnd"/>
+      <w:r>
+        <w:rPr>
+          <w:rFonts w:ascii="Times New Roman" w:hAnsi="Times New Roman" w:cs="Times New Roman"/>
+        </w:rPr>
+        <w:t xml:space="preserve"> because that’s what </w:t>
+      </w:r>
+      <w:proofErr w:type="spellStart"/>
+      <w:r>
+        <w:rPr>
+          <w:rFonts w:ascii="Times New Roman" w:hAnsi="Times New Roman" w:cs="Times New Roman"/>
+        </w:rPr>
+        <w:t>webtech</w:t>
+      </w:r>
+      <w:proofErr w:type="spellEnd"/>
+      <w:r>
+        <w:rPr>
+          <w:rFonts w:ascii="Times New Roman" w:hAnsi="Times New Roman" w:cs="Times New Roman"/>
+        </w:rPr>
+        <w:t xml:space="preserve"> used!!)</w:t>
+      </w:r>
+    </w:p>
+    <w:p>
+      <w:pPr>
+        <w:pStyle w:val="ListParagraph"/>
+        <w:numPr>
+          <w:ilvl w:val="0"/>
+          <w:numId w:val="1"/>
+        </w:numPr>
+        <w:rPr>
+          <w:rFonts w:ascii="Times New Roman" w:hAnsi="Times New Roman" w:cs="Times New Roman"/>
+        </w:rPr>
+      </w:pPr>
+      <w:r>
+        <w:rPr>
+          <w:rFonts w:ascii="Times New Roman" w:hAnsi="Times New Roman" w:cs="Times New Roman"/>
+        </w:rPr>
+        <w:t>Indicate the general deviation of the rating of a user for an item from the global average. Baseline is positive if it refers to a user that tends to rate higher than the average users’ population.</w:t>
+      </w:r>
+    </w:p>
+    <w:p>
+      <w:pPr>
+        <w:pStyle w:val="ListParagraph"/>
+        <w:numPr>
+          <w:ilvl w:val="0"/>
+          <w:numId w:val="1"/>
+        </w:numPr>
+        <w:rPr>
+          <w:rFonts w:ascii="Times New Roman" w:hAnsi="Times New Roman" w:cs="Times New Roman"/>
+        </w:rPr>
+      </w:pPr>
+      <w:r>
+        <w:rPr>
+          <w:rFonts w:ascii="Times New Roman" w:hAnsi="Times New Roman" w:cs="Times New Roman"/>
+        </w:rPr>
+        <w:t xml:space="preserve">MAE – you basically want this to be as low as possible! </w:t>
       </w:r>
     </w:p>
     <w:sectPr>

</xml_diff>